<commit_message>
updated life story changes
</commit_message>
<xml_diff>
--- a/downloads/Preparing_to_Share_Your_Life_Journey.docx
+++ b/downloads/Preparing_to_Share_Your_Life_Journey.docx
@@ -73,23 +73,13 @@
       <w:r>
         <w:t xml:space="preserve">e so they can encourage you and </w:t>
       </w:r>
-      <w:proofErr w:type="gramStart"/>
-      <w:r>
-        <w:t>perhaps help</w:t>
-      </w:r>
-      <w:proofErr w:type="gramEnd"/>
-      <w:r>
-        <w:t xml:space="preserve"> you hear from God</w:t>
-      </w:r>
-    </w:p>
-    <w:p>
-      <w:proofErr w:type="gramStart"/>
-      <w:r>
-        <w:t>We'll</w:t>
-      </w:r>
-      <w:proofErr w:type="gramEnd"/>
-      <w:r>
-        <w:t xml:space="preserve"> dedicate approximately one hour per perso</w:t>
+      <w:r>
+        <w:t>perhaps help you hear from God</w:t>
+      </w:r>
+    </w:p>
+    <w:p>
+      <w:r>
+        <w:t>We'll dedicate approximately one hour per perso</w:t>
       </w:r>
       <w:r>
         <w:t>n. The suggested</w:t>
@@ -188,28 +178,34 @@
     </w:p>
     <w:p>
       <w:r>
-        <w:t xml:space="preserve">There are </w:t>
+        <w:t>There are many approaches to reflecting on your life journey, and there are even retreats devoted solely to this purpose. What follows is simply a suggestion</w:t>
+      </w:r>
+      <w:r>
+        <w:t>. P</w:t>
+      </w:r>
+      <w:r>
+        <w:t>lease feel free to approach this in whatever way works best for you.</w:t>
+      </w:r>
+    </w:p>
+    <w:p>
+      <w:pPr>
+        <w:pStyle w:val="Heading4"/>
+      </w:pPr>
+      <w:r>
+        <w:t>Step 1: Brainstorming Key Moments</w:t>
+      </w:r>
+    </w:p>
+    <w:p>
+      <w:r>
+        <w:t xml:space="preserve">When preparing, focus on movements rather than getting bogged down in </w:t>
       </w:r>
       <w:proofErr w:type="gramStart"/>
       <w:r>
-        <w:t>many</w:t>
+        <w:t>details</w:t>
       </w:r>
       <w:proofErr w:type="gramEnd"/>
       <w:r>
-        <w:t xml:space="preserve"> approaches to reflecting on your life journey, and there are even retreats devoted solely to this purpose. What follows is simply a suggestion—please feel free to approach this in whatever way works best for you.</w:t>
-      </w:r>
-    </w:p>
-    <w:p>
-      <w:pPr>
-        <w:pStyle w:val="Heading4"/>
-      </w:pPr>
-      <w:r>
-        <w:t>Step 1: Brainstorming Key Moments</w:t>
-      </w:r>
-    </w:p>
-    <w:p>
-      <w:r>
-        <w:t>When preparing, focus on movements rather than getting bogged down in details:</w:t>
+        <w:t>:</w:t>
       </w:r>
     </w:p>
     <w:p>
@@ -237,13 +233,8 @@
       <w:r>
         <w:t xml:space="preserve"> </w:t>
       </w:r>
-      <w:proofErr w:type="gramStart"/>
-      <w:r>
-        <w:t>You'll</w:t>
-      </w:r>
-      <w:proofErr w:type="gramEnd"/>
-      <w:r>
-        <w:t xml:space="preserve"> need post-it notes (or small pieces of paper), a pen, and a large </w:t>
+      <w:r>
+        <w:t xml:space="preserve">You'll need post-it notes (or small pieces of paper), a pen, and a large </w:t>
       </w:r>
       <w:r>
         <w:t>workspace</w:t>
@@ -326,8 +317,13 @@
         <w:t>W</w:t>
       </w:r>
       <w:r>
-        <w:t>rite each life event on a separate post-it note</w:t>
-      </w:r>
+        <w:t xml:space="preserve">rite each life event on a separate post-it </w:t>
+      </w:r>
+      <w:proofErr w:type="gramStart"/>
+      <w:r>
+        <w:t>note</w:t>
+      </w:r>
+      <w:proofErr w:type="gramEnd"/>
     </w:p>
     <w:p>
       <w:pPr>
@@ -338,15 +334,7 @@
         </w:numPr>
       </w:pPr>
       <w:r>
-        <w:t xml:space="preserve">Keep it simple—just </w:t>
-      </w:r>
-      <w:proofErr w:type="gramStart"/>
-      <w:r>
-        <w:t>a few</w:t>
-      </w:r>
-      <w:proofErr w:type="gramEnd"/>
-      <w:r>
-        <w:t xml:space="preserve"> words to identify the event (e.g., "Parents divorced"</w:t>
+        <w:t>Keep it simple—just a few words to identify the event (e.g., "Parents divorced"</w:t>
       </w:r>
       <w:r>
         <w:t>,</w:t>
@@ -375,19 +363,9 @@
       <w:r>
         <w:t>RadioShack</w:t>
       </w:r>
-      <w:proofErr w:type="gramStart"/>
-      <w:r>
-        <w:t>”,</w:t>
-      </w:r>
-      <w:proofErr w:type="gramEnd"/>
-      <w:r>
-        <w:t xml:space="preserve"> </w:t>
-      </w:r>
-      <w:proofErr w:type="gramStart"/>
-      <w:r>
-        <w:t>etc.</w:t>
-      </w:r>
-      <w:proofErr w:type="gramEnd"/>
+      <w:r>
+        <w:t>”, etc.</w:t>
+      </w:r>
       <w:r>
         <w:t>)</w:t>
       </w:r>
@@ -400,13 +378,8 @@
           <w:numId w:val="26"/>
         </w:numPr>
       </w:pPr>
-      <w:proofErr w:type="gramStart"/>
-      <w:r>
-        <w:t>Don't</w:t>
-      </w:r>
-      <w:proofErr w:type="gramEnd"/>
-      <w:r>
-        <w:t xml:space="preserve"> worry about chronology or significance, just get all your ideas on paper.</w:t>
+      <w:r>
+        <w:t>Don't worry about chronology or significance, just get all your ideas on paper.</w:t>
       </w:r>
     </w:p>
     <w:p>
@@ -588,50 +561,18 @@
     </w:p>
     <w:p>
       <w:r>
-        <w:t xml:space="preserve">When </w:t>
+        <w:t xml:space="preserve">When you've exhausted your mental resources, ask the Holy Spirit if there's anything else He wants to </w:t>
       </w:r>
       <w:proofErr w:type="gramStart"/>
       <w:r>
-        <w:t>you've</w:t>
+        <w:t>bring to mind</w:t>
       </w:r>
       <w:proofErr w:type="gramEnd"/>
       <w:r>
-        <w:t xml:space="preserve"> exhausted your mental resources, ask the Holy Spirit if </w:t>
-      </w:r>
-      <w:proofErr w:type="gramStart"/>
-      <w:r>
-        <w:t>there's</w:t>
-      </w:r>
-      <w:proofErr w:type="gramEnd"/>
-      <w:r>
-        <w:t xml:space="preserve"> anything else He wants to </w:t>
-      </w:r>
-      <w:proofErr w:type="gramStart"/>
-      <w:r>
-        <w:t>bring to mind</w:t>
-      </w:r>
-      <w:proofErr w:type="gramEnd"/>
-      <w:r>
-        <w:t xml:space="preserve">. Set aside </w:t>
-      </w:r>
-      <w:proofErr w:type="gramStart"/>
-      <w:r>
-        <w:t>a few</w:t>
-      </w:r>
-      <w:proofErr w:type="gramEnd"/>
-      <w:r>
-        <w:t xml:space="preserve"> minutes of quiet waiting</w:t>
-      </w:r>
-      <w:r>
-        <w:t xml:space="preserve">. Take </w:t>
-      </w:r>
-      <w:proofErr w:type="gramStart"/>
-      <w:r>
-        <w:t>a few</w:t>
-      </w:r>
-      <w:proofErr w:type="gramEnd"/>
-      <w:r>
-        <w:t xml:space="preserve"> </w:t>
+        <w:t>. Set aside a few minutes of quiet waiting</w:t>
+      </w:r>
+      <w:r>
+        <w:t xml:space="preserve">. Take a few </w:t>
       </w:r>
       <w:r>
         <w:t>deep breaths</w:t>
@@ -652,15 +593,7 @@
         <w:t xml:space="preserve"> Consider setting a timer for 2 to 5 minutes</w:t>
       </w:r>
       <w:r>
-        <w:t xml:space="preserve"> to make sure you </w:t>
-      </w:r>
-      <w:proofErr w:type="gramStart"/>
-      <w:r>
-        <w:t>don’t</w:t>
-      </w:r>
-      <w:proofErr w:type="gramEnd"/>
-      <w:r>
-        <w:t xml:space="preserve"> give up too soon.</w:t>
+        <w:t xml:space="preserve"> to make sure you don’t give up too soon.</w:t>
       </w:r>
     </w:p>
     <w:p>
@@ -724,7 +657,15 @@
         </w:numPr>
       </w:pPr>
       <w:r>
-        <w:t>Lay out your post-its in a line</w:t>
+        <w:t xml:space="preserve">Lay out your </w:t>
+      </w:r>
+      <w:proofErr w:type="spellStart"/>
+      <w:r>
+        <w:t>post-its</w:t>
+      </w:r>
+      <w:proofErr w:type="spellEnd"/>
+      <w:r>
+        <w:t xml:space="preserve"> in a line</w:t>
       </w:r>
       <w:r>
         <w:t xml:space="preserve">, with earliest on the left and </w:t>
@@ -745,23 +686,7 @@
         </w:numPr>
       </w:pPr>
       <w:r>
-        <w:t xml:space="preserve">If you have </w:t>
-      </w:r>
-      <w:proofErr w:type="gramStart"/>
-      <w:r>
-        <w:t>many</w:t>
-      </w:r>
-      <w:proofErr w:type="gramEnd"/>
-      <w:r>
-        <w:t xml:space="preserve"> notes, you might start by sorting them into life phases (childhood, teens, 20s, </w:t>
-      </w:r>
-      <w:proofErr w:type="gramStart"/>
-      <w:r>
-        <w:t>etc.</w:t>
-      </w:r>
-      <w:proofErr w:type="gramEnd"/>
-      <w:r>
-        <w:t>)</w:t>
+        <w:t>If you have many notes, you might start by sorting them into life phases (childhood, teens, 20s, etc.)</w:t>
       </w:r>
     </w:p>
     <w:p>
@@ -951,7 +876,10 @@
         <w:t>ark</w:t>
       </w:r>
       <w:r>
-        <w:t xml:space="preserve"> the </w:t>
+        <w:t xml:space="preserve"> </w:t>
+      </w:r>
+      <w:r>
+        <w:t xml:space="preserve">any </w:t>
       </w:r>
       <w:r>
         <w:rPr>
@@ -1073,38 +1001,30 @@
         <w:t xml:space="preserve">If you have post-it notes </w:t>
       </w:r>
       <w:r>
-        <w:t xml:space="preserve">that </w:t>
+        <w:t>that don’t appear to be particularly meaningful in their emotional impact or spiritual significan</w:t>
+      </w:r>
+      <w:r>
+        <w:t>ce</w:t>
+      </w:r>
+      <w:r>
+        <w:t xml:space="preserve">, </w:t>
+      </w:r>
+      <w:r>
+        <w:t>discard them</w:t>
+      </w:r>
+      <w:r>
+        <w:t xml:space="preserve">. The goal is not to catalog everything that happened to you, but rather the experiences that </w:t>
+      </w:r>
+      <w:r>
+        <w:t xml:space="preserve">contributed substantially to your </w:t>
       </w:r>
       <w:proofErr w:type="gramStart"/>
       <w:r>
-        <w:t>don’t</w:t>
+        <w:t>formation</w:t>
       </w:r>
       <w:proofErr w:type="gramEnd"/>
       <w:r>
-        <w:t xml:space="preserve"> appear to be particularly meaningful in their emotional impact or spiritual significan</w:t>
-      </w:r>
-      <w:r>
-        <w:t>ce</w:t>
-      </w:r>
-      <w:r>
-        <w:t xml:space="preserve">, </w:t>
-      </w:r>
-      <w:r>
-        <w:t>discard them</w:t>
-      </w:r>
-      <w:r>
-        <w:t xml:space="preserve">. The goal is not to catalog everything that happened to you, but rather the experiences that </w:t>
-      </w:r>
-      <w:r>
-        <w:t xml:space="preserve">contributed </w:t>
-      </w:r>
-      <w:proofErr w:type="gramStart"/>
-      <w:r>
-        <w:t>substantially to</w:t>
-      </w:r>
-      <w:proofErr w:type="gramEnd"/>
-      <w:r>
-        <w:t xml:space="preserve"> your formation.</w:t>
+        <w:t>.</w:t>
       </w:r>
     </w:p>
     <w:p>
@@ -1248,25 +1168,7 @@
           <w:kern w:val="0"/>
           <w14:ligatures w14:val="none"/>
         </w:rPr>
-        <w:t xml:space="preserve"> should </w:t>
-      </w:r>
-      <w:proofErr w:type="gramStart"/>
-      <w:r>
-        <w:rPr>
-          <w:rFonts w:eastAsia="Times New Roman" w:cs="Times New Roman"/>
-          <w:kern w:val="0"/>
-          <w14:ligatures w14:val="none"/>
-        </w:rPr>
-        <w:t>be placed</w:t>
-      </w:r>
-      <w:proofErr w:type="gramEnd"/>
-      <w:r>
-        <w:rPr>
-          <w:rFonts w:eastAsia="Times New Roman" w:cs="Times New Roman"/>
-          <w:kern w:val="0"/>
-          <w14:ligatures w14:val="none"/>
-        </w:rPr>
-        <w:t xml:space="preserve"> higher than the previous post-it</w:t>
+        <w:t xml:space="preserve"> should be placed higher than the previous post-it</w:t>
       </w:r>
     </w:p>
     <w:p>
@@ -1305,25 +1207,7 @@
           <w:kern w:val="0"/>
           <w14:ligatures w14:val="none"/>
         </w:rPr>
-        <w:t xml:space="preserve"> should </w:t>
-      </w:r>
-      <w:proofErr w:type="gramStart"/>
-      <w:r>
-        <w:rPr>
-          <w:rFonts w:eastAsia="Times New Roman" w:cs="Times New Roman"/>
-          <w:kern w:val="0"/>
-          <w14:ligatures w14:val="none"/>
-        </w:rPr>
-        <w:t>be placed</w:t>
-      </w:r>
-      <w:proofErr w:type="gramEnd"/>
-      <w:r>
-        <w:rPr>
-          <w:rFonts w:eastAsia="Times New Roman" w:cs="Times New Roman"/>
-          <w:kern w:val="0"/>
-          <w14:ligatures w14:val="none"/>
-        </w:rPr>
-        <w:t xml:space="preserve"> below the previous post-it</w:t>
+        <w:t xml:space="preserve"> should be placed below the previous post-it</w:t>
       </w:r>
     </w:p>
     <w:p>
@@ -1635,8 +1519,13 @@
       <w:r>
         <w:t xml:space="preserve">Position each post-it </w:t>
       </w:r>
-      <w:r>
-        <w:t xml:space="preserve">note </w:t>
+      <w:proofErr w:type="gramStart"/>
+      <w:r>
+        <w:t>note</w:t>
+      </w:r>
+      <w:proofErr w:type="gramEnd"/>
+      <w:r>
+        <w:t xml:space="preserve"> </w:t>
       </w:r>
       <w:r>
         <w:t xml:space="preserve">relative to this </w:t>
@@ -1842,15 +1731,7 @@
         </w:numPr>
       </w:pPr>
       <w:r>
-        <w:t xml:space="preserve">Where was God during these </w:t>
-      </w:r>
-      <w:proofErr w:type="gramStart"/>
-      <w:r>
-        <w:t>ups and downs</w:t>
-      </w:r>
-      <w:proofErr w:type="gramEnd"/>
-      <w:r>
-        <w:t>?</w:t>
+        <w:t>Where was God during these ups and downs?</w:t>
       </w:r>
     </w:p>
     <w:p>
@@ -1952,23 +1833,7 @@
     </w:p>
     <w:p>
       <w:r>
-        <w:t xml:space="preserve">After your reflection process, </w:t>
-      </w:r>
-      <w:proofErr w:type="gramStart"/>
-      <w:r>
-        <w:t>it's</w:t>
-      </w:r>
-      <w:proofErr w:type="gramEnd"/>
-      <w:r>
-        <w:t xml:space="preserve"> time to prepare what </w:t>
-      </w:r>
-      <w:proofErr w:type="gramStart"/>
-      <w:r>
-        <w:t>you'll</w:t>
-      </w:r>
-      <w:proofErr w:type="gramEnd"/>
-      <w:r>
-        <w:t xml:space="preserve"> share with the group:</w:t>
+        <w:t>After your reflection process, it's time to prepare what you'll share with the group:</w:t>
       </w:r>
     </w:p>
     <w:p>
@@ -2037,15 +1902,10 @@
         <w:t xml:space="preserve"> to guide your sharing. However, </w:t>
       </w:r>
       <w:r>
-        <w:t xml:space="preserve">you </w:t>
-      </w:r>
-      <w:proofErr w:type="gramStart"/>
-      <w:r>
-        <w:t>don't</w:t>
-      </w:r>
-      <w:proofErr w:type="gramEnd"/>
-      <w:r>
-        <w:t xml:space="preserve"> need a script</w:t>
+        <w:t>you don't need a script</w:t>
+      </w:r>
+      <w:r>
+        <w:t>.</w:t>
       </w:r>
     </w:p>
     <w:p>
@@ -2053,34 +1913,16 @@
         <w:t xml:space="preserve">I </w:t>
       </w:r>
       <w:r>
-        <w:t xml:space="preserve">encourage appropriate vulnerability about both the </w:t>
-      </w:r>
-      <w:proofErr w:type="gramStart"/>
-      <w:r>
-        <w:t>ups and downs</w:t>
-      </w:r>
-      <w:proofErr w:type="gramEnd"/>
-      <w:r>
-        <w:t xml:space="preserve"> of your journey, but remember—</w:t>
-      </w:r>
-      <w:proofErr w:type="gramStart"/>
-      <w:r>
-        <w:t>it's</w:t>
-      </w:r>
-      <w:proofErr w:type="gramEnd"/>
-      <w:r>
-        <w:t xml:space="preserve"> your story, so you decide what feels right to share.</w:t>
+        <w:t>encourage appropriate vulnerability about both the ups and downs of your journey, but remember—it's your story, so you decide what feels right to share.</w:t>
       </w:r>
     </w:p>
     <w:p>
       <w:r>
         <w:t xml:space="preserve">Note that the </w:t>
       </w:r>
-      <w:proofErr w:type="gramStart"/>
       <w:r>
         <w:t>time frame</w:t>
       </w:r>
-      <w:proofErr w:type="gramEnd"/>
       <w:r>
         <w:t xml:space="preserve"> described below is a guideline to help us stay on track with approximately one hour per person each week.</w:t>
       </w:r>
@@ -2190,15 +2032,7 @@
         <w:t>share about your current experience with God</w:t>
       </w:r>
       <w:r>
-        <w:t xml:space="preserve">. </w:t>
-      </w:r>
-      <w:proofErr w:type="gramStart"/>
-      <w:r>
-        <w:t>Some</w:t>
-      </w:r>
-      <w:proofErr w:type="gramEnd"/>
-      <w:r>
-        <w:t xml:space="preserve"> suggested questions you might answer</w:t>
+        <w:t>. Some suggested questions you might answer</w:t>
       </w:r>
       <w:r>
         <w:t xml:space="preserve"> includ</w:t>
@@ -2397,15 +2231,7 @@
         </w:numPr>
       </w:pPr>
       <w:r>
-        <w:t xml:space="preserve">Is there anything else </w:t>
-      </w:r>
-      <w:proofErr w:type="gramStart"/>
-      <w:r>
-        <w:t>you'd</w:t>
-      </w:r>
-      <w:proofErr w:type="gramEnd"/>
-      <w:r>
-        <w:t xml:space="preserve"> like to share about where you are currently?</w:t>
+        <w:t>Is there anything else you'd like to share about where you are currently?</w:t>
       </w:r>
     </w:p>
     <w:p>
@@ -2418,29 +2244,13 @@
     </w:p>
     <w:p>
       <w:r>
-        <w:t xml:space="preserve">If </w:t>
-      </w:r>
-      <w:proofErr w:type="gramStart"/>
-      <w:r>
-        <w:t>you're</w:t>
-      </w:r>
-      <w:proofErr w:type="gramEnd"/>
-      <w:r>
-        <w:t xml:space="preserve"> comfortable</w:t>
+        <w:t>If you're comfortable</w:t>
       </w:r>
       <w:r>
         <w:t xml:space="preserve"> with it</w:t>
       </w:r>
       <w:r>
-        <w:t xml:space="preserve">, </w:t>
-      </w:r>
-      <w:proofErr w:type="gramStart"/>
-      <w:r>
-        <w:t>we'll</w:t>
-      </w:r>
-      <w:proofErr w:type="gramEnd"/>
-      <w:r>
-        <w:t xml:space="preserve"> conclude with time for questions from others in the group. This is optional but </w:t>
+        <w:t xml:space="preserve">, we'll conclude with time for questions from others in the group. This is optional but </w:t>
       </w:r>
       <w:r>
         <w:t xml:space="preserve">potentially </w:t>
@@ -2449,15 +2259,7 @@
         <w:t>insightful</w:t>
       </w:r>
       <w:r>
-        <w:t xml:space="preserve">, as others may notice patterns or God's work in ways you </w:t>
-      </w:r>
-      <w:proofErr w:type="gramStart"/>
-      <w:r>
-        <w:t>haven't</w:t>
-      </w:r>
-      <w:proofErr w:type="gramEnd"/>
-      <w:r>
-        <w:t xml:space="preserve"> seen.</w:t>
+        <w:t>, as others may notice patterns or God's work in ways you haven't seen.</w:t>
       </w:r>
     </w:p>
     <w:sectPr>
@@ -8821,6 +8623,82 @@
       <w:bCs/>
     </w:rPr>
   </w:style>
+  <w:style w:type="paragraph" w:styleId="Revision">
+    <w:name w:val="Revision"/>
+    <w:hidden/>
+    <w:uiPriority w:val="99"/>
+    <w:semiHidden/>
+    <w:rsid w:val="00835C7D"/>
+    <w:pPr>
+      <w:spacing w:after="0" w:line="240" w:lineRule="auto"/>
+    </w:pPr>
+  </w:style>
+  <w:style w:type="character" w:styleId="CommentReference">
+    <w:name w:val="annotation reference"/>
+    <w:basedOn w:val="DefaultParagraphFont"/>
+    <w:uiPriority w:val="99"/>
+    <w:semiHidden/>
+    <w:unhideWhenUsed/>
+    <w:rsid w:val="00FB55C9"/>
+    <w:rPr>
+      <w:sz w:val="16"/>
+      <w:szCs w:val="16"/>
+    </w:rPr>
+  </w:style>
+  <w:style w:type="paragraph" w:styleId="CommentText">
+    <w:name w:val="annotation text"/>
+    <w:basedOn w:val="Normal"/>
+    <w:link w:val="CommentTextChar"/>
+    <w:uiPriority w:val="99"/>
+    <w:unhideWhenUsed/>
+    <w:rsid w:val="00FB55C9"/>
+    <w:pPr>
+      <w:spacing w:line="240" w:lineRule="auto"/>
+    </w:pPr>
+    <w:rPr>
+      <w:sz w:val="20"/>
+      <w:szCs w:val="20"/>
+    </w:rPr>
+  </w:style>
+  <w:style w:type="character" w:customStyle="1" w:styleId="CommentTextChar">
+    <w:name w:val="Comment Text Char"/>
+    <w:basedOn w:val="DefaultParagraphFont"/>
+    <w:link w:val="CommentText"/>
+    <w:uiPriority w:val="99"/>
+    <w:rsid w:val="00FB55C9"/>
+    <w:rPr>
+      <w:sz w:val="20"/>
+      <w:szCs w:val="20"/>
+    </w:rPr>
+  </w:style>
+  <w:style w:type="paragraph" w:styleId="CommentSubject">
+    <w:name w:val="annotation subject"/>
+    <w:basedOn w:val="CommentText"/>
+    <w:next w:val="CommentText"/>
+    <w:link w:val="CommentSubjectChar"/>
+    <w:uiPriority w:val="99"/>
+    <w:semiHidden/>
+    <w:unhideWhenUsed/>
+    <w:rsid w:val="00FB55C9"/>
+    <w:rPr>
+      <w:b/>
+      <w:bCs/>
+    </w:rPr>
+  </w:style>
+  <w:style w:type="character" w:customStyle="1" w:styleId="CommentSubjectChar">
+    <w:name w:val="Comment Subject Char"/>
+    <w:basedOn w:val="CommentTextChar"/>
+    <w:link w:val="CommentSubject"/>
+    <w:uiPriority w:val="99"/>
+    <w:semiHidden/>
+    <w:rsid w:val="00FB55C9"/>
+    <w:rPr>
+      <w:b/>
+      <w:bCs/>
+      <w:sz w:val="20"/>
+      <w:szCs w:val="20"/>
+    </w:rPr>
+  </w:style>
 </w:styles>
 </file>
 

</xml_diff>